<commit_message>
Some minor change to User Requirements
</commit_message>
<xml_diff>
--- a/documento dei requisiti ViaJarHub.docx
+++ b/documento dei requisiti ViaJarHub.docx
@@ -2420,229 +2420,149 @@
     </w:p>
     <w:p>
       <w:pPr>
-        <w:rPr>
-          <w:rFonts w:ascii="Times New Roman" w:hAnsi="Times New Roman" w:cs="Times New Roman"/>
-          <w:sz w:val="24"/>
-          <w:szCs w:val="24"/>
+        <w:pStyle w:val="NormaleWeb"/>
+        <w:jc w:val="both"/>
+        <w:rPr>
+          <w:sz w:val="28"/>
+          <w:szCs w:val="28"/>
         </w:rPr>
       </w:pPr>
       <w:proofErr w:type="spellStart"/>
       <w:r>
         <w:rPr>
-          <w:rFonts w:ascii="Times New Roman" w:hAnsi="Times New Roman" w:cs="Times New Roman"/>
-          <w:sz w:val="24"/>
-          <w:szCs w:val="24"/>
+          <w:rStyle w:val="Enfasigrassetto"/>
+          <w:rFonts w:eastAsiaTheme="majorEastAsia"/>
+          <w:b w:val="0"/>
+          <w:bCs w:val="0"/>
+          <w:sz w:val="28"/>
+          <w:szCs w:val="28"/>
         </w:rPr>
         <w:t>ViaJarHub</w:t>
       </w:r>
       <w:proofErr w:type="spellEnd"/>
       <w:r>
         <w:rPr>
-          <w:rFonts w:ascii="Times New Roman" w:hAnsi="Times New Roman" w:cs="Times New Roman"/>
-          <w:sz w:val="24"/>
-          <w:szCs w:val="24"/>
-        </w:rPr>
-        <w:t xml:space="preserve"> è una piattaforma innovativa pensata per rendere la prenotazione dei propri viaggi un'esperienza semplice, veloce e piacevole.</w:t>
-      </w:r>
-    </w:p>
-    <w:p>
-      <w:pPr>
-        <w:rPr>
-          <w:rFonts w:ascii="Times New Roman" w:hAnsi="Times New Roman" w:cs="Times New Roman"/>
-          <w:sz w:val="24"/>
-          <w:szCs w:val="24"/>
-        </w:rPr>
-      </w:pPr>
+          <w:sz w:val="28"/>
+          <w:szCs w:val="28"/>
+        </w:rPr>
+        <w:t xml:space="preserve"> è una piattaforma innovativa che rende la prenotazione dei viaggi un’esperienza semplice, veloce e piacevole, offrendo un’ampia gamma di opzioni accuratamente selezionate per garantire esperienze memorabili.</w:t>
+      </w:r>
+    </w:p>
+    <w:p>
+      <w:pPr>
+        <w:pStyle w:val="NormaleWeb"/>
+        <w:jc w:val="both"/>
+        <w:rPr>
+          <w:sz w:val="28"/>
+          <w:szCs w:val="28"/>
+        </w:rPr>
+      </w:pPr>
+      <w:r>
+        <w:rPr>
+          <w:sz w:val="28"/>
+          <w:szCs w:val="28"/>
+        </w:rPr>
+        <w:t>L'interfaccia intuitiva consente agli utenti di esplorare destinazioni uniche e confrontare facilmente diverse opzioni, con foto, descrizioni dettagliate e informazioni sui punti di interesse, facilitando la scelta dell’itinerario ideale in base ai propri desideri e al budget.</w:t>
+      </w:r>
+    </w:p>
+    <w:p>
+      <w:pPr>
+        <w:pStyle w:val="NormaleWeb"/>
+        <w:jc w:val="both"/>
+        <w:rPr>
+          <w:sz w:val="28"/>
+          <w:szCs w:val="28"/>
+        </w:rPr>
+      </w:pPr>
+      <w:r>
+        <w:rPr>
+          <w:sz w:val="28"/>
+          <w:szCs w:val="28"/>
+        </w:rPr>
+        <w:t xml:space="preserve">Grazie alla funzione di confronto, è possibile valutare diverse offerte, leggere recensioni di altri viaggiatori e analizzare i prezzi per trovare l’opzione migliore. </w:t>
+      </w:r>
       <w:proofErr w:type="spellStart"/>
       <w:r>
         <w:rPr>
-          <w:rFonts w:ascii="Times New Roman" w:hAnsi="Times New Roman" w:cs="Times New Roman"/>
-          <w:sz w:val="24"/>
-          <w:szCs w:val="24"/>
+          <w:sz w:val="28"/>
+          <w:szCs w:val="28"/>
         </w:rPr>
         <w:t>ViaJarHub</w:t>
       </w:r>
       <w:proofErr w:type="spellEnd"/>
       <w:r>
         <w:rPr>
-          <w:rFonts w:ascii="Times New Roman" w:hAnsi="Times New Roman" w:cs="Times New Roman"/>
-          <w:sz w:val="24"/>
-          <w:szCs w:val="24"/>
-        </w:rPr>
-        <w:t xml:space="preserve"> offre una vasta gamma di opzioni di viaggio, tutte accuratamente selezionate per garantire esperienze memorabili. </w:t>
-      </w:r>
-    </w:p>
-    <w:p>
-      <w:pPr>
-        <w:rPr>
-          <w:rFonts w:ascii="Times New Roman" w:hAnsi="Times New Roman" w:cs="Times New Roman"/>
-          <w:sz w:val="24"/>
-          <w:szCs w:val="24"/>
-        </w:rPr>
-      </w:pPr>
-      <w:r>
-        <w:rPr>
-          <w:rFonts w:ascii="Times New Roman" w:hAnsi="Times New Roman" w:cs="Times New Roman"/>
-          <w:sz w:val="24"/>
-          <w:szCs w:val="24"/>
-        </w:rPr>
-        <w:t>Grazie ad un’interfaccia intuitiva, gli utenti possono esplorare destinazioni uniche e confrontare facilmente diverse opzioni.</w:t>
-      </w:r>
-    </w:p>
-    <w:p>
-      <w:pPr>
-        <w:rPr>
-          <w:rFonts w:ascii="Times New Roman" w:hAnsi="Times New Roman" w:cs="Times New Roman"/>
-          <w:sz w:val="24"/>
-          <w:szCs w:val="24"/>
-        </w:rPr>
-      </w:pPr>
-      <w:r>
-        <w:rPr>
-          <w:rFonts w:ascii="Times New Roman" w:hAnsi="Times New Roman" w:cs="Times New Roman"/>
-          <w:sz w:val="24"/>
-          <w:szCs w:val="24"/>
-        </w:rPr>
-        <w:t>La piattaforma mette a disposizione foto, descrizioni dettagliate e informazioni sui punti di interesse, per aiutare nella scelta dell’itinerario che meglio si adatta ai propri desideri ed al proprio budget.</w:t>
-      </w:r>
-    </w:p>
-    <w:p>
-      <w:pPr>
-        <w:rPr>
-          <w:rFonts w:ascii="Times New Roman" w:hAnsi="Times New Roman" w:cs="Times New Roman"/>
-          <w:sz w:val="24"/>
-          <w:szCs w:val="24"/>
-        </w:rPr>
-      </w:pPr>
-      <w:r>
-        <w:rPr>
-          <w:rFonts w:ascii="Times New Roman" w:hAnsi="Times New Roman" w:cs="Times New Roman"/>
-          <w:sz w:val="24"/>
-          <w:szCs w:val="24"/>
-        </w:rPr>
-        <w:t>Grazie alla funzione di confronto, è possibile valutare diverse offerte, leggendo le recensioni di altri viaggiatori e analizzando i prezzi per trovare l’opzione</w:t>
-      </w:r>
-      <w:r>
-        <w:rPr>
-          <w:rFonts w:ascii="Times New Roman" w:hAnsi="Times New Roman" w:cs="Times New Roman"/>
-          <w:sz w:val="24"/>
-          <w:szCs w:val="24"/>
-        </w:rPr>
-        <w:t xml:space="preserve"> </w:t>
-      </w:r>
-      <w:r>
-        <w:rPr>
-          <w:rFonts w:ascii="Times New Roman" w:hAnsi="Times New Roman" w:cs="Times New Roman"/>
-          <w:sz w:val="24"/>
-          <w:szCs w:val="24"/>
-        </w:rPr>
-        <w:t>migliore.</w:t>
-      </w:r>
-    </w:p>
-    <w:p>
-      <w:pPr>
-        <w:rPr>
-          <w:rFonts w:ascii="Times New Roman" w:hAnsi="Times New Roman" w:cs="Times New Roman"/>
-          <w:sz w:val="24"/>
-          <w:szCs w:val="24"/>
+          <w:sz w:val="28"/>
+          <w:szCs w:val="28"/>
+        </w:rPr>
+        <w:t xml:space="preserve"> offre filtri di ricerca personalizzabili per aiutare gli utenti a trovare l’esperienza che soddisfa al meglio le loro esigenze. Il processo di prenotazione, rapido e intuitivo, elimina ogni complicazione per garantire una transazione fluida dall’inizio alla fine.</w:t>
+      </w:r>
+    </w:p>
+    <w:p>
+      <w:pPr>
+        <w:pStyle w:val="NormaleWeb"/>
+        <w:jc w:val="both"/>
+        <w:rPr>
+          <w:sz w:val="28"/>
+          <w:szCs w:val="28"/>
         </w:rPr>
       </w:pPr>
       <w:proofErr w:type="spellStart"/>
       <w:r>
         <w:rPr>
-          <w:rFonts w:ascii="Times New Roman" w:hAnsi="Times New Roman" w:cs="Times New Roman"/>
-          <w:sz w:val="24"/>
-          <w:szCs w:val="24"/>
+          <w:sz w:val="28"/>
+          <w:szCs w:val="28"/>
         </w:rPr>
         <w:t>ViaJarHub</w:t>
       </w:r>
       <w:proofErr w:type="spellEnd"/>
       <w:r>
         <w:rPr>
-          <w:rFonts w:ascii="Times New Roman" w:hAnsi="Times New Roman" w:cs="Times New Roman"/>
-          <w:sz w:val="24"/>
-          <w:szCs w:val="24"/>
-        </w:rPr>
-        <w:t xml:space="preserve"> permette di filtrare le proprie ricerche e trovare l’esperienza che meglio soddisfa le proprie esigenze. Inoltre, il processo di prenotazione è rapido e intuitivo, pensato per eliminare qualsiasi complicazione e rendere tutto semplice, dall’inizio alla fine.</w:t>
-      </w:r>
-    </w:p>
-    <w:p>
-      <w:pPr>
-        <w:rPr>
-          <w:rFonts w:ascii="Times New Roman" w:hAnsi="Times New Roman" w:cs="Times New Roman"/>
-          <w:sz w:val="24"/>
-          <w:szCs w:val="24"/>
-        </w:rPr>
-      </w:pPr>
+          <w:sz w:val="28"/>
+          <w:szCs w:val="28"/>
+        </w:rPr>
+        <w:t xml:space="preserve"> comprende l’importanza di viaggiare informati e sicuri: per questo motivo, ogni destinazione e attività è corredata da informazioni su prezzi, condizioni, e recensioni verificate di altri utenti. La piattaforma è progettata per essere accessibile a tutti, dai viaggiatori esperti a coloro che prenotano per la prima volta.</w:t>
+      </w:r>
+    </w:p>
+    <w:p>
+      <w:pPr>
+        <w:pStyle w:val="NormaleWeb"/>
+        <w:jc w:val="both"/>
+        <w:rPr>
+          <w:sz w:val="28"/>
+          <w:szCs w:val="28"/>
+        </w:rPr>
+      </w:pPr>
+      <w:r>
+        <w:rPr>
+          <w:sz w:val="28"/>
+          <w:szCs w:val="28"/>
+        </w:rPr>
+        <w:t xml:space="preserve">Grazie a un design chiaro e filtri personalizzabili, navigare su </w:t>
+      </w:r>
       <w:proofErr w:type="spellStart"/>
       <w:r>
         <w:rPr>
-          <w:rFonts w:ascii="Times New Roman" w:hAnsi="Times New Roman" w:cs="Times New Roman"/>
-          <w:sz w:val="24"/>
-          <w:szCs w:val="24"/>
+          <w:sz w:val="28"/>
+          <w:szCs w:val="28"/>
         </w:rPr>
         <w:t>ViaJarHub</w:t>
       </w:r>
       <w:proofErr w:type="spellEnd"/>
       <w:r>
         <w:rPr>
-          <w:rFonts w:ascii="Times New Roman" w:hAnsi="Times New Roman" w:cs="Times New Roman"/>
-          <w:sz w:val="24"/>
-          <w:szCs w:val="24"/>
-        </w:rPr>
-        <w:t xml:space="preserve"> comprende l’importanza di viaggiare informati e sicuri. Per questo motivo, ogni destinazione e attività è accompagnata da informazioni dettagliate su prezzi, condizioni, e recensioni verificate di altri utenti.</w:t>
-      </w:r>
-    </w:p>
-    <w:p>
-      <w:pPr>
-        <w:rPr>
-          <w:rFonts w:ascii="Times New Roman" w:hAnsi="Times New Roman" w:cs="Times New Roman"/>
-          <w:sz w:val="24"/>
-          <w:szCs w:val="24"/>
-        </w:rPr>
-      </w:pPr>
-      <w:proofErr w:type="spellStart"/>
-      <w:r>
-        <w:rPr>
-          <w:rFonts w:ascii="Times New Roman" w:hAnsi="Times New Roman" w:cs="Times New Roman"/>
-          <w:sz w:val="24"/>
-          <w:szCs w:val="24"/>
-        </w:rPr>
-        <w:t>ViaJarHub</w:t>
-      </w:r>
-      <w:proofErr w:type="spellEnd"/>
-      <w:r>
-        <w:rPr>
-          <w:rFonts w:ascii="Times New Roman" w:hAnsi="Times New Roman" w:cs="Times New Roman"/>
-          <w:sz w:val="24"/>
-          <w:szCs w:val="24"/>
-        </w:rPr>
-        <w:t xml:space="preserve"> è progettato per essere accessibile a tutti, dai viaggiatori più esperti a coloro che prenotano per la prima volta. Grazie a un design semplice e intuitivo, navigare sulla piattaforma è un piacere. Con un menu chiaro e filtri personalizzabili, trovare la prossima avventura non è mai stato così facile.</w:t>
-      </w:r>
-    </w:p>
-    <w:p>
-      <w:pPr>
-        <w:rPr>
-          <w:rFonts w:ascii="Times New Roman" w:hAnsi="Times New Roman" w:cs="Times New Roman"/>
-          <w:sz w:val="24"/>
-          <w:szCs w:val="24"/>
-        </w:rPr>
-      </w:pPr>
-      <w:r>
-        <w:rPr>
-          <w:rFonts w:ascii="Times New Roman" w:hAnsi="Times New Roman" w:cs="Times New Roman"/>
-          <w:sz w:val="24"/>
-          <w:szCs w:val="24"/>
-        </w:rPr>
-        <w:t>La piattaforma si impegna a semplificare la fase di organizzazione, così da concentrarsi su ciò che conta davvero: l’esperienza del viaggio.</w:t>
-      </w:r>
-    </w:p>
-    <w:p>
-      <w:pPr>
-        <w:rPr>
-          <w:rFonts w:ascii="Times New Roman" w:hAnsi="Times New Roman" w:cs="Times New Roman"/>
-          <w:sz w:val="24"/>
-          <w:szCs w:val="24"/>
+          <w:sz w:val="28"/>
+          <w:szCs w:val="28"/>
+        </w:rPr>
+        <w:t xml:space="preserve"> è un piacere. La piattaforma punta a semplificare l’organizzazione del viaggio, permettendo agli utenti di concentrarsi sull’essenza dell’esperienza: vivere appieno ogni momento del viaggio.</w:t>
+      </w:r>
+    </w:p>
+    <w:p>
+      <w:pPr>
+        <w:rPr>
+          <w:rFonts w:ascii="Times New Roman" w:hAnsi="Times New Roman" w:cs="Times New Roman"/>
+          <w:sz w:val="28"/>
+          <w:szCs w:val="28"/>
         </w:rPr>
       </w:pPr>
     </w:p>
@@ -6217,6 +6137,7 @@
   <w:style w:type="character" w:default="1" w:styleId="Carpredefinitoparagrafo">
     <w:name w:val="Default Paragraph Font"/>
     <w:uiPriority w:val="1"/>
+    <w:semiHidden/>
     <w:unhideWhenUsed/>
   </w:style>
   <w:style w:type="table" w:default="1" w:styleId="Tabellanormale">
@@ -6666,6 +6587,36 @@
       <w14:ligatures w14:val="none"/>
     </w:rPr>
   </w:style>
+  <w:style w:type="paragraph" w:styleId="NormaleWeb">
+    <w:name w:val="Normal (Web)"/>
+    <w:basedOn w:val="Normale"/>
+    <w:uiPriority w:val="99"/>
+    <w:semiHidden/>
+    <w:unhideWhenUsed/>
+    <w:rsid w:val="00330361"/>
+    <w:pPr>
+      <w:spacing w:before="100" w:beforeAutospacing="1" w:after="100" w:afterAutospacing="1" w:line="240" w:lineRule="auto"/>
+    </w:pPr>
+    <w:rPr>
+      <w:rFonts w:ascii="Times New Roman" w:eastAsia="Times New Roman" w:hAnsi="Times New Roman" w:cs="Times New Roman"/>
+      <w:kern w:val="0"/>
+      <w:sz w:val="24"/>
+      <w:szCs w:val="24"/>
+      <w:lang w:eastAsia="it-IT"/>
+      <w14:ligatures w14:val="none"/>
+    </w:rPr>
+  </w:style>
+  <w:style w:type="character" w:styleId="Enfasigrassetto">
+    <w:name w:val="Strong"/>
+    <w:basedOn w:val="Carpredefinitoparagrafo"/>
+    <w:uiPriority w:val="22"/>
+    <w:qFormat/>
+    <w:rsid w:val="00330361"/>
+    <w:rPr>
+      <w:b/>
+      <w:bCs/>
+    </w:rPr>
+  </w:style>
 </w:styles>
 </file>
 

</xml_diff>